<commit_message>
Update EĞİTİM PDR ŞABLONU (2).docx
</commit_message>
<xml_diff>
--- a/Documents/EĞİTİM PDR ŞABLONU (2).docx
+++ b/Documents/EĞİTİM PDR ŞABLONU (2).docx
@@ -2321,6 +2321,18 @@
     <w:p>
       <w:pPr>
         <w:pStyle w:val="ListeParagraf"/>
+        <w:spacing w:after="0" w:line="480" w:lineRule="auto"/>
+        <w:rPr>
+          <w:rFonts w:ascii="Times New Roman" w:hAnsi="Times New Roman"/>
+          <w:b/>
+          <w:bCs/>
+          <w:sz w:val="24"/>
+        </w:rPr>
+      </w:pPr>
+    </w:p>
+    <w:p>
+      <w:pPr>
+        <w:pStyle w:val="ListeParagraf"/>
         <w:numPr>
           <w:ilvl w:val="1"/>
           <w:numId w:val="2"/>
@@ -2363,6 +2375,7 @@
           <w:bCs/>
           <w:sz w:val="24"/>
         </w:rPr>
+        <w:lastRenderedPageBreak/>
         <w:t>Özellikle prototip varsa yapılan deneylerin sonuçlarını açık bir şekilde belirtmelisiniz.</w:t>
       </w:r>
     </w:p>
@@ -2387,7 +2400,6 @@
           <w:bCs/>
           <w:sz w:val="24"/>
         </w:rPr>
-        <w:lastRenderedPageBreak/>
         <w:t xml:space="preserve">Sonuçlar analiz ederek yorumlamalısınız. </w:t>
       </w:r>
     </w:p>
@@ -2524,6 +2536,27 @@
     <w:p>
       <w:pPr>
         <w:pStyle w:val="ListeParagraf"/>
+        <w:spacing w:after="0" w:line="480" w:lineRule="auto"/>
+        <w:rPr>
+          <w:rFonts w:ascii="Times New Roman" w:hAnsi="Times New Roman"/>
+          <w:b/>
+          <w:bCs/>
+          <w:sz w:val="24"/>
+        </w:rPr>
+      </w:pPr>
+      <w:r>
+        <w:rPr>
+          <w:rFonts w:ascii="Times New Roman" w:hAnsi="Times New Roman"/>
+          <w:b/>
+          <w:bCs/>
+          <w:sz w:val="24"/>
+        </w:rPr>
+        <w:t xml:space="preserve">  </w:t>
+      </w:r>
+    </w:p>
+    <w:p>
+      <w:pPr>
+        <w:pStyle w:val="ListeParagraf"/>
         <w:numPr>
           <w:ilvl w:val="1"/>
           <w:numId w:val="2"/>
@@ -3153,7 +3186,6 @@
         <w:rPr>
           <w:bCs/>
         </w:rPr>
-        <w:lastRenderedPageBreak/>
         <w:t xml:space="preserve">      </w:t>
       </w:r>
       <w:proofErr w:type="spellStart"/>
@@ -3661,6 +3693,7 @@
                 <w:sz w:val="24"/>
                 <w:szCs w:val="24"/>
               </w:rPr>
+              <w:lastRenderedPageBreak/>
               <w:t>Yukarıda yer alan 1</w:t>
             </w:r>
             <w:r>
@@ -4136,17 +4169,7 @@
                 <w:sz w:val="24"/>
                 <w:szCs w:val="24"/>
               </w:rPr>
-              <w:t xml:space="preserve"> alıntı yaptığını ilgili sayfada belirtmesi gerekmektedir. Açıklamayı alıntı </w:t>
-            </w:r>
-            <w:r>
-              <w:rPr>
-                <w:rFonts w:ascii="Times New Roman" w:hAnsi="Times New Roman" w:cs="Times New Roman"/>
-                <w:b/>
-                <w:sz w:val="24"/>
-                <w:szCs w:val="24"/>
-              </w:rPr>
-              <w:lastRenderedPageBreak/>
-              <w:t>yapılan cümlenin ardından belirtmeniz gerekmektedir. ALINTI FORMATI: "Alıntı yapılan Cümle/</w:t>
+              <w:t xml:space="preserve"> alıntı yaptığını ilgili sayfada belirtmesi gerekmektedir. Açıklamayı alıntı yapılan cümlenin ardından belirtmeniz gerekmektedir. ALINTI FORMATI: "Alıntı yapılan Cümle/</w:t>
             </w:r>
             <w:proofErr w:type="spellStart"/>
             <w:r>
@@ -4802,7 +4825,7 @@
   <w:num w:numId="2">
     <w:abstractNumId w:val="0"/>
     <w:lvlOverride w:ilvl="0">
-      <w:lvl w:ilvl="0" w:tplc="B212D91E">
+      <w:lvl w:ilvl="0" w:tplc="3E1066FE">
         <w:start w:val="1"/>
         <w:numFmt w:val="decimal"/>
         <w:lvlText w:val="%1."/>
@@ -4844,7 +4867,7 @@
   <w:num w:numId="3">
     <w:abstractNumId w:val="0"/>
     <w:lvlOverride w:ilvl="0">
-      <w:lvl w:ilvl="0" w:tplc="B212D91E">
+      <w:lvl w:ilvl="0" w:tplc="3E1066FE">
         <w:start w:val="1"/>
         <w:numFmt w:val="decimal"/>
         <w:lvlText w:val="%1."/>
@@ -4880,7 +4903,7 @@
       </w:lvl>
     </w:lvlOverride>
     <w:lvlOverride w:ilvl="1">
-      <w:lvl w:ilvl="1" w:tplc="00B44B66">
+      <w:lvl w:ilvl="1" w:tplc="82C65AD2">
         <w:start w:val="1"/>
         <w:numFmt w:val="decimal"/>
         <w:lvlText w:val="%1.%2."/>
@@ -4914,7 +4937,7 @@
       </w:lvl>
     </w:lvlOverride>
     <w:lvlOverride w:ilvl="2">
-      <w:lvl w:ilvl="2" w:tplc="07FE19FE">
+      <w:lvl w:ilvl="2" w:tplc="916C5A1A">
         <w:start w:val="1"/>
         <w:numFmt w:val="decimal"/>
         <w:lvlText w:val="%1.%2.%3."/>
@@ -4948,7 +4971,7 @@
       </w:lvl>
     </w:lvlOverride>
     <w:lvlOverride w:ilvl="3">
-      <w:lvl w:ilvl="3" w:tplc="83F0F04E">
+      <w:lvl w:ilvl="3" w:tplc="F5F44AFE">
         <w:start w:val="1"/>
         <w:numFmt w:val="decimal"/>
         <w:lvlText w:val="%1.%2.%3.%4."/>
@@ -4982,7 +5005,7 @@
       </w:lvl>
     </w:lvlOverride>
     <w:lvlOverride w:ilvl="4">
-      <w:lvl w:ilvl="4" w:tplc="A6A8F32C">
+      <w:lvl w:ilvl="4" w:tplc="49F0F650">
         <w:start w:val="1"/>
         <w:numFmt w:val="decimal"/>
         <w:lvlText w:val="%1.%2.%3.%4.%5."/>
@@ -5016,7 +5039,7 @@
       </w:lvl>
     </w:lvlOverride>
     <w:lvlOverride w:ilvl="5">
-      <w:lvl w:ilvl="5" w:tplc="92069694">
+      <w:lvl w:ilvl="5" w:tplc="00EA7F52">
         <w:start w:val="1"/>
         <w:numFmt w:val="decimal"/>
         <w:lvlText w:val="%1.%2.%3.%4.%5.%6."/>
@@ -5050,7 +5073,7 @@
       </w:lvl>
     </w:lvlOverride>
     <w:lvlOverride w:ilvl="6">
-      <w:lvl w:ilvl="6" w:tplc="35E269A0">
+      <w:lvl w:ilvl="6" w:tplc="D97ABAE0">
         <w:start w:val="1"/>
         <w:numFmt w:val="decimal"/>
         <w:lvlText w:val="%1.%2.%3.%4.%5.%6.%7."/>
@@ -5084,7 +5107,7 @@
       </w:lvl>
     </w:lvlOverride>
     <w:lvlOverride w:ilvl="7">
-      <w:lvl w:ilvl="7" w:tplc="75D02606">
+      <w:lvl w:ilvl="7" w:tplc="A08491EA">
         <w:start w:val="1"/>
         <w:numFmt w:val="decimal"/>
         <w:lvlText w:val="%1.%2.%3.%4.%5.%6.%7.%8."/>
@@ -5118,7 +5141,7 @@
       </w:lvl>
     </w:lvlOverride>
     <w:lvlOverride w:ilvl="8">
-      <w:lvl w:ilvl="8" w:tplc="04D4BA9A">
+      <w:lvl w:ilvl="8" w:tplc="699042A8">
         <w:start w:val="1"/>
         <w:numFmt w:val="decimal"/>
         <w:lvlText w:val="%1.%2.%3.%4.%5.%6.%7.%8.%9."/>
@@ -5158,7 +5181,7 @@
   <w:num w:numId="5">
     <w:abstractNumId w:val="0"/>
     <w:lvlOverride w:ilvl="0">
-      <w:lvl w:ilvl="0" w:tplc="B212D91E">
+      <w:lvl w:ilvl="0" w:tplc="3E1066FE">
         <w:start w:val="1"/>
         <w:numFmt w:val="decimal"/>
         <w:lvlText w:val="%1."/>

</xml_diff>